<commit_message>
updated github address to my new repo in the documentation
</commit_message>
<xml_diff>
--- a/Project 2 Final Documentation 20161212 in Word.docx
+++ b/Project 2 Final Documentation 20161212 in Word.docx
@@ -700,7 +700,7 @@
               </mc:Choice>
               <mc:Fallback>
                 <w:pict>
-                  <v:group w14:anchorId="087B9F42" id="Group 1" o:spid="_x0000_s1026" style="position:absolute;margin-left:0;margin-top:0;width:139.7pt;height:842.4pt;z-index:251607040;mso-left-percent:750;mso-position-horizontal-relative:page;mso-position-vertical:center;mso-position-vertical-relative:page;mso-left-percent:750;mso-width-relative:margin" coordsize="17742,106984" o:gfxdata="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">
+                  <v:group w14:anchorId="7AE1CFED" id="Group 1" o:spid="_x0000_s1026" style="position:absolute;margin-left:0;margin-top:0;width:139.7pt;height:842.4pt;z-index:251607040;mso-left-percent:750;mso-position-horizontal-relative:page;mso-position-vertical:center;mso-position-vertical-relative:page;mso-left-percent:750;mso-width-relative:margin" coordsize="17742,106984" o:gfxdata="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">
                     <v:group id="Group 77" o:spid="_x0000_s1027" style="position:absolute;left:3089;width:14653;height:106984" coordorigin="6022,8835" coordsize="2310,16114" o:gfxdata="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">
                       <v:rect id="Rectangle 78" o:spid="_x0000_s1028" style="position:absolute;left:6676;top:8835;width:1512;height:16114;visibility:visible;mso-wrap-style:square;v-text-anchor:top" o:gfxdata="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" fillcolor="#90c5f6 [1300]" stroked="f" strokecolor="#bfb675">
                         <v:fill color2="#0f6fc6 [3204]" rotate="t" angle="90" focus="100%" type="gradient"/>
@@ -863,12 +863,9 @@
                                 </w:pPr>
                                 <w:r>
                                   <w:rPr>
-                                    <w:color w:val="596981"/>
-                                    <w:sz w:val="21"/>
-                                    <w:szCs w:val="21"/>
-                                    <w:shd w:val="clear" w:color="auto" w:fill="F5F7FA"/>
+                                    <w:color w:val="0B5294" w:themeColor="accent1" w:themeShade="BF"/>
                                   </w:rPr>
-                                  <w:t>https://git.heroku.com/workload-mis.git</w:t>
+                                  <w:t>https://github.com/mariahynes/workload-mis</w:t>
                                 </w:r>
                               </w:p>
                             </w:txbxContent>
@@ -963,12 +960,9 @@
                           </w:pPr>
                           <w:r>
                             <w:rPr>
-                              <w:color w:val="596981"/>
-                              <w:sz w:val="21"/>
-                              <w:szCs w:val="21"/>
-                              <w:shd w:val="clear" w:color="auto" w:fill="F5F7FA"/>
+                              <w:color w:val="0B5294" w:themeColor="accent1" w:themeShade="BF"/>
                             </w:rPr>
-                            <w:t>https://git.heroku.com/workload-mis.git</w:t>
+                            <w:t>https://github.com/mariahynes/workload-mis</w:t>
                           </w:r>
                         </w:p>
                       </w:txbxContent>
@@ -1165,7 +1159,7 @@
           </mc:Choice>
           <mc:Fallback>
             <w:pict>
-              <v:group w14:anchorId="59560632" id="Group 62" o:spid="_x0000_s1026" style="position:absolute;margin-left:0;margin-top:10in;width:43.2pt;height:43.2pt;z-index:251580416;mso-left-percent:770;mso-position-horizontal-relative:margin;mso-position-vertical-relative:bottom-margin-area;mso-left-percent:770;mso-width-relative:margin;mso-height-relative:margin" coordorigin="10653,14697" coordsize="864,864" o:gfxdata="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">
+              <v:group w14:anchorId="7BCFD3BA" id="Group 62" o:spid="_x0000_s1026" style="position:absolute;margin-left:0;margin-top:10in;width:43.2pt;height:43.2pt;z-index:251580416;mso-left-percent:770;mso-position-horizontal-relative:margin;mso-position-vertical-relative:bottom-margin-area;mso-left-percent:770;mso-width-relative:margin;mso-height-relative:margin" coordorigin="10653,14697" coordsize="864,864" o:gfxdata="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">
                 <v:oval id="Oval 63" o:spid="_x0000_s1027" style="position:absolute;left:10860;top:14898;width:297;height:303;flip:x;visibility:visible;mso-wrap-style:square;v-text-anchor:top" o:gfxdata="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" fillcolor="#fe8637" strokecolor="#fe8637" strokeweight="3pt">
                   <v:stroke linestyle="thinThin"/>
                   <v:shadow color="#1f2f3f" opacity=".5" offset=",3pt"/>
@@ -1322,7 +1316,7 @@
           </mc:Choice>
           <mc:Fallback>
             <w:pict>
-              <v:group w14:anchorId="3688D735" id="Group 59" o:spid="_x0000_s1026" style="position:absolute;margin-left:0;margin-top:10in;width:43.2pt;height:43.2pt;z-index:251581440;mso-left-percent:770;mso-position-horizontal-relative:margin;mso-position-vertical-relative:bottom-margin-area;mso-left-percent:770;mso-width-relative:margin;mso-height-relative:margin" coordorigin="10653,14697" coordsize="864,864" o:gfxdata="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">
+              <v:group w14:anchorId="6F7D06C9" id="Group 59" o:spid="_x0000_s1026" style="position:absolute;margin-left:0;margin-top:10in;width:43.2pt;height:43.2pt;z-index:251581440;mso-left-percent:770;mso-position-horizontal-relative:margin;mso-position-vertical-relative:bottom-margin-area;mso-left-percent:770;mso-width-relative:margin;mso-height-relative:margin" coordorigin="10653,14697" coordsize="864,864" o:gfxdata="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">
                 <v:oval id="Oval 60" o:spid="_x0000_s1027" style="position:absolute;left:10860;top:14898;width:297;height:303;flip:x;visibility:visible;mso-wrap-style:square;v-text-anchor:top" o:gfxdata="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" fillcolor="#fe8637" strokecolor="#fe8637" strokeweight="3pt">
                   <v:stroke linestyle="thinThin"/>
                   <v:shadow color="#1f2f3f" opacity=".5" offset=",3pt"/>
@@ -1479,7 +1473,7 @@
           </mc:Choice>
           <mc:Fallback>
             <w:pict>
-              <v:group w14:anchorId="270AAFBD" id="Group 56" o:spid="_x0000_s1026" style="position:absolute;margin-left:0;margin-top:10in;width:43.2pt;height:43.2pt;z-index:251582464;mso-left-percent:770;mso-position-horizontal-relative:margin;mso-position-vertical-relative:bottom-margin-area;mso-left-percent:770;mso-width-relative:margin;mso-height-relative:margin" coordorigin="10653,14697" coordsize="864,864" o:gfxdata="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">
+              <v:group w14:anchorId="649F705D" id="Group 56" o:spid="_x0000_s1026" style="position:absolute;margin-left:0;margin-top:10in;width:43.2pt;height:43.2pt;z-index:251582464;mso-left-percent:770;mso-position-horizontal-relative:margin;mso-position-vertical-relative:bottom-margin-area;mso-left-percent:770;mso-width-relative:margin;mso-height-relative:margin" coordorigin="10653,14697" coordsize="864,864" o:gfxdata="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">
                 <v:oval id="Oval 57" o:spid="_x0000_s1027" style="position:absolute;left:10860;top:14898;width:297;height:303;flip:x;visibility:visible;mso-wrap-style:square;v-text-anchor:top" o:gfxdata="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" fillcolor="#fe8637" strokecolor="#fe8637" strokeweight="3pt">
                   <v:stroke linestyle="thinThin"/>
                   <v:shadow color="#1f2f3f" opacity=".5" offset=",3pt"/>
@@ -1636,7 +1630,7 @@
           </mc:Choice>
           <mc:Fallback>
             <w:pict>
-              <v:group w14:anchorId="092D58DB" id="Group 53" o:spid="_x0000_s1026" style="position:absolute;margin-left:0;margin-top:10in;width:43.2pt;height:43.2pt;z-index:251583488;mso-left-percent:770;mso-position-horizontal-relative:margin;mso-position-vertical-relative:bottom-margin-area;mso-left-percent:770;mso-width-relative:margin;mso-height-relative:margin" coordorigin="10653,14697" coordsize="864,864" o:gfxdata="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">
+              <v:group w14:anchorId="6D3F9626" id="Group 53" o:spid="_x0000_s1026" style="position:absolute;margin-left:0;margin-top:10in;width:43.2pt;height:43.2pt;z-index:251583488;mso-left-percent:770;mso-position-horizontal-relative:margin;mso-position-vertical-relative:bottom-margin-area;mso-left-percent:770;mso-width-relative:margin;mso-height-relative:margin" coordorigin="10653,14697" coordsize="864,864" o:gfxdata="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">
                 <v:oval id="Oval 54" o:spid="_x0000_s1027" style="position:absolute;left:10860;top:14898;width:297;height:303;flip:x;visibility:visible;mso-wrap-style:square;v-text-anchor:top" o:gfxdata="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" fillcolor="#fe8637" strokecolor="#fe8637" strokeweight="3pt">
                   <v:stroke linestyle="thinThin"/>
                   <v:shadow color="#1f2f3f" opacity=".5" offset=",3pt"/>
@@ -1793,7 +1787,7 @@
           </mc:Choice>
           <mc:Fallback>
             <w:pict>
-              <v:group w14:anchorId="2CA92CD7" id="Group 50" o:spid="_x0000_s1026" style="position:absolute;margin-left:0;margin-top:10in;width:43.2pt;height:43.2pt;z-index:251584512;mso-left-percent:770;mso-position-horizontal-relative:margin;mso-position-vertical-relative:bottom-margin-area;mso-left-percent:770;mso-width-relative:margin;mso-height-relative:margin" coordorigin="10653,14697" coordsize="864,864" o:gfxdata="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">
+              <v:group w14:anchorId="1F172351" id="Group 50" o:spid="_x0000_s1026" style="position:absolute;margin-left:0;margin-top:10in;width:43.2pt;height:43.2pt;z-index:251584512;mso-left-percent:770;mso-position-horizontal-relative:margin;mso-position-vertical-relative:bottom-margin-area;mso-left-percent:770;mso-width-relative:margin;mso-height-relative:margin" coordorigin="10653,14697" coordsize="864,864" o:gfxdata="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">
                 <v:oval id="Oval 51" o:spid="_x0000_s1027" style="position:absolute;left:10860;top:14898;width:297;height:303;flip:x;visibility:visible;mso-wrap-style:square;v-text-anchor:top" o:gfxdata="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" fillcolor="#fe8637" strokecolor="#fe8637" strokeweight="3pt">
                   <v:stroke linestyle="thinThin"/>
                   <v:shadow color="#1f2f3f" opacity=".5" offset=",3pt"/>
@@ -1950,7 +1944,7 @@
           </mc:Choice>
           <mc:Fallback>
             <w:pict>
-              <v:group w14:anchorId="22C68298" id="Group 47" o:spid="_x0000_s1026" style="position:absolute;margin-left:0;margin-top:10in;width:43.2pt;height:43.2pt;z-index:251585536;mso-left-percent:770;mso-position-horizontal-relative:margin;mso-position-vertical-relative:bottom-margin-area;mso-left-percent:770;mso-width-relative:margin;mso-height-relative:margin" coordorigin="10653,14697" coordsize="864,864" o:gfxdata="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">
+              <v:group w14:anchorId="52DFCB23" id="Group 47" o:spid="_x0000_s1026" style="position:absolute;margin-left:0;margin-top:10in;width:43.2pt;height:43.2pt;z-index:251585536;mso-left-percent:770;mso-position-horizontal-relative:margin;mso-position-vertical-relative:bottom-margin-area;mso-left-percent:770;mso-width-relative:margin;mso-height-relative:margin" coordorigin="10653,14697" coordsize="864,864" o:gfxdata="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">
                 <v:oval id="Oval 48" o:spid="_x0000_s1027" style="position:absolute;left:10860;top:14898;width:297;height:303;flip:x;visibility:visible;mso-wrap-style:square;v-text-anchor:top" o:gfxdata="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" fillcolor="#fe8637" strokecolor="#fe8637" strokeweight="3pt">
                   <v:stroke linestyle="thinThin"/>
                   <v:shadow color="#1f2f3f" opacity=".5" offset=",3pt"/>
@@ -2107,7 +2101,7 @@
           </mc:Choice>
           <mc:Fallback>
             <w:pict>
-              <v:group w14:anchorId="3670C524" id="Group 44" o:spid="_x0000_s1026" style="position:absolute;margin-left:0;margin-top:10in;width:43.2pt;height:43.2pt;z-index:251586560;mso-left-percent:770;mso-position-horizontal-relative:margin;mso-position-vertical-relative:bottom-margin-area;mso-left-percent:770;mso-width-relative:margin;mso-height-relative:margin" coordorigin="10653,14697" coordsize="864,864" o:gfxdata="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">
+              <v:group w14:anchorId="05BD7CA4" id="Group 44" o:spid="_x0000_s1026" style="position:absolute;margin-left:0;margin-top:10in;width:43.2pt;height:43.2pt;z-index:251586560;mso-left-percent:770;mso-position-horizontal-relative:margin;mso-position-vertical-relative:bottom-margin-area;mso-left-percent:770;mso-width-relative:margin;mso-height-relative:margin" coordorigin="10653,14697" coordsize="864,864" o:gfxdata="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">
                 <v:oval id="Oval 45" o:spid="_x0000_s1027" style="position:absolute;left:10860;top:14898;width:297;height:303;flip:x;visibility:visible;mso-wrap-style:square;v-text-anchor:top" o:gfxdata="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" fillcolor="#fe8637" strokecolor="#fe8637" strokeweight="3pt">
                   <v:stroke linestyle="thinThin"/>
                   <v:shadow color="#1f2f3f" opacity=".5" offset=",3pt"/>
@@ -2264,7 +2258,7 @@
           </mc:Choice>
           <mc:Fallback>
             <w:pict>
-              <v:group w14:anchorId="76BEFF18" id="Group 41" o:spid="_x0000_s1026" style="position:absolute;margin-left:0;margin-top:10in;width:43.2pt;height:43.2pt;z-index:251587584;mso-left-percent:770;mso-position-horizontal-relative:margin;mso-position-vertical-relative:bottom-margin-area;mso-left-percent:770;mso-width-relative:margin;mso-height-relative:margin" coordorigin="10653,14697" coordsize="864,864" o:gfxdata="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">
+              <v:group w14:anchorId="5E4EDCDA" id="Group 41" o:spid="_x0000_s1026" style="position:absolute;margin-left:0;margin-top:10in;width:43.2pt;height:43.2pt;z-index:251587584;mso-left-percent:770;mso-position-horizontal-relative:margin;mso-position-vertical-relative:bottom-margin-area;mso-left-percent:770;mso-width-relative:margin;mso-height-relative:margin" coordorigin="10653,14697" coordsize="864,864" o:gfxdata="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">
                 <v:oval id="Oval 42" o:spid="_x0000_s1027" style="position:absolute;left:10860;top:14898;width:297;height:303;flip:x;visibility:visible;mso-wrap-style:square;v-text-anchor:top" o:gfxdata="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" fillcolor="#fe8637" strokecolor="#fe8637" strokeweight="3pt">
                   <v:stroke linestyle="thinThin"/>
                   <v:shadow color="#1f2f3f" opacity=".5" offset=",3pt"/>
@@ -2421,7 +2415,7 @@
           </mc:Choice>
           <mc:Fallback>
             <w:pict>
-              <v:group w14:anchorId="2E419896" id="Group 38" o:spid="_x0000_s1026" style="position:absolute;margin-left:0;margin-top:10in;width:43.2pt;height:43.2pt;z-index:251588608;mso-left-percent:770;mso-position-horizontal-relative:margin;mso-position-vertical-relative:bottom-margin-area;mso-left-percent:770;mso-width-relative:margin;mso-height-relative:margin" coordorigin="10653,14697" coordsize="864,864" o:gfxdata="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">
+              <v:group w14:anchorId="7F4DD4BD" id="Group 38" o:spid="_x0000_s1026" style="position:absolute;margin-left:0;margin-top:10in;width:43.2pt;height:43.2pt;z-index:251588608;mso-left-percent:770;mso-position-horizontal-relative:margin;mso-position-vertical-relative:bottom-margin-area;mso-left-percent:770;mso-width-relative:margin;mso-height-relative:margin" coordorigin="10653,14697" coordsize="864,864" o:gfxdata="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">
                 <v:oval id="Oval 39" o:spid="_x0000_s1027" style="position:absolute;left:10860;top:14898;width:297;height:303;flip:x;visibility:visible;mso-wrap-style:square;v-text-anchor:top" o:gfxdata="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" fillcolor="#fe8637" strokecolor="#fe8637" strokeweight="3pt">
                   <v:stroke linestyle="thinThin"/>
                   <v:shadow color="#1f2f3f" opacity=".5" offset=",3pt"/>
@@ -2578,7 +2572,7 @@
           </mc:Choice>
           <mc:Fallback>
             <w:pict>
-              <v:group w14:anchorId="12D4A94F" id="Group 35" o:spid="_x0000_s1026" style="position:absolute;margin-left:0;margin-top:10in;width:43.2pt;height:43.2pt;z-index:251589632;mso-left-percent:770;mso-position-horizontal-relative:margin;mso-position-vertical-relative:bottom-margin-area;mso-left-percent:770;mso-width-relative:margin;mso-height-relative:margin" coordorigin="10653,14697" coordsize="864,864" o:gfxdata="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">
+              <v:group w14:anchorId="61B20923" id="Group 35" o:spid="_x0000_s1026" style="position:absolute;margin-left:0;margin-top:10in;width:43.2pt;height:43.2pt;z-index:251589632;mso-left-percent:770;mso-position-horizontal-relative:margin;mso-position-vertical-relative:bottom-margin-area;mso-left-percent:770;mso-width-relative:margin;mso-height-relative:margin" coordorigin="10653,14697" coordsize="864,864" o:gfxdata="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">
                 <v:oval id="Oval 36" o:spid="_x0000_s1027" style="position:absolute;left:10860;top:14898;width:297;height:303;flip:x;visibility:visible;mso-wrap-style:square;v-text-anchor:top" o:gfxdata="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" fillcolor="#fe8637" strokecolor="#fe8637" strokeweight="3pt">
                   <v:stroke linestyle="thinThin"/>
                   <v:shadow color="#1f2f3f" opacity=".5" offset=",3pt"/>
@@ -2735,7 +2729,7 @@
           </mc:Choice>
           <mc:Fallback>
             <w:pict>
-              <v:group w14:anchorId="0D628554" id="Group 32" o:spid="_x0000_s1026" style="position:absolute;margin-left:0;margin-top:10in;width:43.2pt;height:43.2pt;z-index:251590656;mso-left-percent:770;mso-position-horizontal-relative:margin;mso-position-vertical-relative:bottom-margin-area;mso-left-percent:770;mso-width-relative:margin;mso-height-relative:margin" coordorigin="10653,14697" coordsize="864,864" o:gfxdata="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">
+              <v:group w14:anchorId="7255ACB1" id="Group 32" o:spid="_x0000_s1026" style="position:absolute;margin-left:0;margin-top:10in;width:43.2pt;height:43.2pt;z-index:251590656;mso-left-percent:770;mso-position-horizontal-relative:margin;mso-position-vertical-relative:bottom-margin-area;mso-left-percent:770;mso-width-relative:margin;mso-height-relative:margin" coordorigin="10653,14697" coordsize="864,864" o:gfxdata="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">
                 <v:oval id="Oval 33" o:spid="_x0000_s1027" style="position:absolute;left:10860;top:14898;width:297;height:303;flip:x;visibility:visible;mso-wrap-style:square;v-text-anchor:top" o:gfxdata="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" fillcolor="#fe8637" strokecolor="#fe8637" strokeweight="3pt">
                   <v:stroke linestyle="thinThin"/>
                   <v:shadow color="#1f2f3f" opacity=".5" offset=",3pt"/>
@@ -2892,7 +2886,7 @@
           </mc:Choice>
           <mc:Fallback>
             <w:pict>
-              <v:group w14:anchorId="55ED4518" id="Group 29" o:spid="_x0000_s1026" style="position:absolute;margin-left:0;margin-top:10in;width:43.2pt;height:43.2pt;z-index:251591680;mso-left-percent:770;mso-position-horizontal-relative:margin;mso-position-vertical-relative:bottom-margin-area;mso-left-percent:770;mso-width-relative:margin;mso-height-relative:margin" coordorigin="10653,14697" coordsize="864,864" o:gfxdata="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">
+              <v:group w14:anchorId="1A07CFDF" id="Group 29" o:spid="_x0000_s1026" style="position:absolute;margin-left:0;margin-top:10in;width:43.2pt;height:43.2pt;z-index:251591680;mso-left-percent:770;mso-position-horizontal-relative:margin;mso-position-vertical-relative:bottom-margin-area;mso-left-percent:770;mso-width-relative:margin;mso-height-relative:margin" coordorigin="10653,14697" coordsize="864,864" o:gfxdata="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">
                 <v:oval id="Oval 30" o:spid="_x0000_s1027" style="position:absolute;left:10860;top:14898;width:297;height:303;flip:x;visibility:visible;mso-wrap-style:square;v-text-anchor:top" o:gfxdata="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" fillcolor="#fe8637" strokecolor="#fe8637" strokeweight="3pt">
                   <v:stroke linestyle="thinThin"/>
                   <v:shadow color="#1f2f3f" opacity=".5" offset=",3pt"/>
@@ -3049,7 +3043,7 @@
           </mc:Choice>
           <mc:Fallback>
             <w:pict>
-              <v:group w14:anchorId="064E4574" id="Group 26" o:spid="_x0000_s1026" style="position:absolute;margin-left:0;margin-top:10in;width:43.2pt;height:43.2pt;z-index:251592704;mso-left-percent:770;mso-position-horizontal-relative:margin;mso-position-vertical-relative:bottom-margin-area;mso-left-percent:770;mso-width-relative:margin;mso-height-relative:margin" coordorigin="10653,14697" coordsize="864,864" o:gfxdata="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">
+              <v:group w14:anchorId="3ACDE030" id="Group 26" o:spid="_x0000_s1026" style="position:absolute;margin-left:0;margin-top:10in;width:43.2pt;height:43.2pt;z-index:251592704;mso-left-percent:770;mso-position-horizontal-relative:margin;mso-position-vertical-relative:bottom-margin-area;mso-left-percent:770;mso-width-relative:margin;mso-height-relative:margin" coordorigin="10653,14697" coordsize="864,864" o:gfxdata="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">
                 <v:oval id="Oval 27" o:spid="_x0000_s1027" style="position:absolute;left:10860;top:14898;width:297;height:303;flip:x;visibility:visible;mso-wrap-style:square;v-text-anchor:top" o:gfxdata="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" fillcolor="#fe8637" strokecolor="#fe8637" strokeweight="3pt">
                   <v:stroke linestyle="thinThin"/>
                   <v:shadow color="#1f2f3f" opacity=".5" offset=",3pt"/>
@@ -3206,7 +3200,7 @@
           </mc:Choice>
           <mc:Fallback>
             <w:pict>
-              <v:group w14:anchorId="68EF560D" id="Group 23" o:spid="_x0000_s1026" style="position:absolute;margin-left:0;margin-top:10in;width:43.2pt;height:43.2pt;z-index:251593728;mso-left-percent:770;mso-position-horizontal-relative:margin;mso-position-vertical-relative:bottom-margin-area;mso-left-percent:770;mso-width-relative:margin;mso-height-relative:margin" coordorigin="10653,14697" coordsize="864,864" o:gfxdata="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">
+              <v:group w14:anchorId="30849B39" id="Group 23" o:spid="_x0000_s1026" style="position:absolute;margin-left:0;margin-top:10in;width:43.2pt;height:43.2pt;z-index:251593728;mso-left-percent:770;mso-position-horizontal-relative:margin;mso-position-vertical-relative:bottom-margin-area;mso-left-percent:770;mso-width-relative:margin;mso-height-relative:margin" coordorigin="10653,14697" coordsize="864,864" o:gfxdata="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">
                 <v:oval id="Oval 24" o:spid="_x0000_s1027" style="position:absolute;left:10860;top:14898;width:297;height:303;flip:x;visibility:visible;mso-wrap-style:square;v-text-anchor:top" o:gfxdata="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" fillcolor="#fe8637" strokecolor="#fe8637" strokeweight="3pt">
                   <v:stroke linestyle="thinThin"/>
                   <v:shadow color="#1f2f3f" opacity=".5" offset=",3pt"/>
@@ -3363,7 +3357,7 @@
           </mc:Choice>
           <mc:Fallback>
             <w:pict>
-              <v:group w14:anchorId="772D517D" id="Group 20" o:spid="_x0000_s1026" style="position:absolute;margin-left:0;margin-top:10in;width:43.2pt;height:43.2pt;z-index:251594752;mso-left-percent:770;mso-position-horizontal-relative:margin;mso-position-vertical-relative:bottom-margin-area;mso-left-percent:770;mso-width-relative:margin;mso-height-relative:margin" coordorigin="10653,14697" coordsize="864,864" o:gfxdata="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">
+              <v:group w14:anchorId="5D60FEB7" id="Group 20" o:spid="_x0000_s1026" style="position:absolute;margin-left:0;margin-top:10in;width:43.2pt;height:43.2pt;z-index:251594752;mso-left-percent:770;mso-position-horizontal-relative:margin;mso-position-vertical-relative:bottom-margin-area;mso-left-percent:770;mso-width-relative:margin;mso-height-relative:margin" coordorigin="10653,14697" coordsize="864,864" o:gfxdata="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">
                 <v:oval id="Oval 21" o:spid="_x0000_s1027" style="position:absolute;left:10860;top:14898;width:297;height:303;flip:x;visibility:visible;mso-wrap-style:square;v-text-anchor:top" o:gfxdata="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" fillcolor="#fe8637" strokecolor="#fe8637" strokeweight="3pt">
                   <v:stroke linestyle="thinThin"/>
                   <v:shadow color="#1f2f3f" opacity=".5" offset=",3pt"/>
@@ -3520,7 +3514,7 @@
           </mc:Choice>
           <mc:Fallback>
             <w:pict>
-              <v:group w14:anchorId="29F3E854" id="Group 17" o:spid="_x0000_s1026" style="position:absolute;margin-left:0;margin-top:10in;width:43.2pt;height:43.2pt;z-index:251595776;mso-left-percent:770;mso-position-horizontal-relative:margin;mso-position-vertical-relative:bottom-margin-area;mso-left-percent:770;mso-width-relative:margin;mso-height-relative:margin" coordorigin="10653,14697" coordsize="864,864" o:gfxdata="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">
+              <v:group w14:anchorId="1344295E" id="Group 17" o:spid="_x0000_s1026" style="position:absolute;margin-left:0;margin-top:10in;width:43.2pt;height:43.2pt;z-index:251595776;mso-left-percent:770;mso-position-horizontal-relative:margin;mso-position-vertical-relative:bottom-margin-area;mso-left-percent:770;mso-width-relative:margin;mso-height-relative:margin" coordorigin="10653,14697" coordsize="864,864" o:gfxdata="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">
                 <v:oval id="Oval 18" o:spid="_x0000_s1027" style="position:absolute;left:10860;top:14898;width:297;height:303;flip:x;visibility:visible;mso-wrap-style:square;v-text-anchor:top" o:gfxdata="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" fillcolor="#fe8637" strokecolor="#fe8637" strokeweight="3pt">
                   <v:stroke linestyle="thinThin"/>
                   <v:shadow color="#1f2f3f" opacity=".5" offset=",3pt"/>
@@ -3677,7 +3671,7 @@
           </mc:Choice>
           <mc:Fallback>
             <w:pict>
-              <v:group w14:anchorId="7733EA6E" id="Group 14" o:spid="_x0000_s1026" style="position:absolute;margin-left:0;margin-top:10in;width:43.2pt;height:43.2pt;z-index:251596800;mso-left-percent:770;mso-position-horizontal-relative:margin;mso-position-vertical-relative:bottom-margin-area;mso-left-percent:770;mso-width-relative:margin;mso-height-relative:margin" coordorigin="10653,14697" coordsize="864,864" o:gfxdata="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">
+              <v:group w14:anchorId="1364A6FF" id="Group 14" o:spid="_x0000_s1026" style="position:absolute;margin-left:0;margin-top:10in;width:43.2pt;height:43.2pt;z-index:251596800;mso-left-percent:770;mso-position-horizontal-relative:margin;mso-position-vertical-relative:bottom-margin-area;mso-left-percent:770;mso-width-relative:margin;mso-height-relative:margin" coordorigin="10653,14697" coordsize="864,864" o:gfxdata="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">
                 <v:oval id="Oval 15" o:spid="_x0000_s1027" style="position:absolute;left:10860;top:14898;width:297;height:303;flip:x;visibility:visible;mso-wrap-style:square;v-text-anchor:top" o:gfxdata="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" fillcolor="#fe8637" strokecolor="#fe8637" strokeweight="3pt">
                   <v:stroke linestyle="thinThin"/>
                   <v:shadow color="#1f2f3f" opacity=".5" offset=",3pt"/>
@@ -3834,7 +3828,7 @@
           </mc:Choice>
           <mc:Fallback>
             <w:pict>
-              <v:group w14:anchorId="16C0259B" id="Group 11" o:spid="_x0000_s1026" style="position:absolute;margin-left:0;margin-top:10in;width:43.2pt;height:43.2pt;z-index:251597824;mso-left-percent:770;mso-position-horizontal-relative:margin;mso-position-vertical-relative:bottom-margin-area;mso-left-percent:770;mso-width-relative:margin;mso-height-relative:margin" coordorigin="10653,14697" coordsize="864,864" o:gfxdata="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">
+              <v:group w14:anchorId="72085660" id="Group 11" o:spid="_x0000_s1026" style="position:absolute;margin-left:0;margin-top:10in;width:43.2pt;height:43.2pt;z-index:251597824;mso-left-percent:770;mso-position-horizontal-relative:margin;mso-position-vertical-relative:bottom-margin-area;mso-left-percent:770;mso-width-relative:margin;mso-height-relative:margin" coordorigin="10653,14697" coordsize="864,864" o:gfxdata="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">
                 <v:oval id="Oval 12" o:spid="_x0000_s1027" style="position:absolute;left:10860;top:14898;width:297;height:303;flip:x;visibility:visible;mso-wrap-style:square;v-text-anchor:top" o:gfxdata="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" fillcolor="#fe8637" strokecolor="#fe8637" strokeweight="3pt">
                   <v:stroke linestyle="thinThin"/>
                   <v:shadow color="#1f2f3f" opacity=".5" offset=",3pt"/>
@@ -3991,7 +3985,7 @@
           </mc:Choice>
           <mc:Fallback>
             <w:pict>
-              <v:group w14:anchorId="32D3D2D8" id="Group 8" o:spid="_x0000_s1026" style="position:absolute;margin-left:0;margin-top:10in;width:43.2pt;height:43.2pt;z-index:251598848;mso-left-percent:770;mso-position-horizontal-relative:margin;mso-position-vertical-relative:bottom-margin-area;mso-left-percent:770;mso-width-relative:margin;mso-height-relative:margin" coordorigin="10653,14697" coordsize="864,864" o:gfxdata="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">
+              <v:group w14:anchorId="6497DCFF" id="Group 8" o:spid="_x0000_s1026" style="position:absolute;margin-left:0;margin-top:10in;width:43.2pt;height:43.2pt;z-index:251598848;mso-left-percent:770;mso-position-horizontal-relative:margin;mso-position-vertical-relative:bottom-margin-area;mso-left-percent:770;mso-width-relative:margin;mso-height-relative:margin" coordorigin="10653,14697" coordsize="864,864" o:gfxdata="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">
                 <v:oval id="Oval 9" o:spid="_x0000_s1027" style="position:absolute;left:10860;top:14898;width:297;height:303;flip:x;visibility:visible;mso-wrap-style:square;v-text-anchor:top" o:gfxdata="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" fillcolor="#fe8637" strokecolor="#fe8637" strokeweight="3pt">
                   <v:stroke linestyle="thinThin"/>
                   <v:shadow color="#1f2f3f" opacity=".5" offset=",3pt"/>
@@ -4148,7 +4142,7 @@
           </mc:Choice>
           <mc:Fallback>
             <w:pict>
-              <v:group w14:anchorId="3B7F3553" id="Group 5" o:spid="_x0000_s1026" style="position:absolute;margin-left:0;margin-top:10in;width:43.2pt;height:43.2pt;z-index:251599872;mso-left-percent:770;mso-position-horizontal-relative:margin;mso-position-vertical-relative:bottom-margin-area;mso-left-percent:770;mso-width-relative:margin;mso-height-relative:margin" coordorigin="10653,14697" coordsize="864,864" o:gfxdata="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">
+              <v:group w14:anchorId="07FB4E62" id="Group 5" o:spid="_x0000_s1026" style="position:absolute;margin-left:0;margin-top:10in;width:43.2pt;height:43.2pt;z-index:251599872;mso-left-percent:770;mso-position-horizontal-relative:margin;mso-position-vertical-relative:bottom-margin-area;mso-left-percent:770;mso-width-relative:margin;mso-height-relative:margin" coordorigin="10653,14697" coordsize="864,864" o:gfxdata="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">
                 <v:oval id="Oval 6" o:spid="_x0000_s1027" style="position:absolute;left:10860;top:14898;width:297;height:303;flip:x;visibility:visible;mso-wrap-style:square;v-text-anchor:top" o:gfxdata="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" fillcolor="#fe8637" strokecolor="#fe8637" strokeweight="3pt">
                   <v:stroke linestyle="thinThin"/>
                   <v:shadow color="#1f2f3f" opacity=".5" offset=",3pt"/>
@@ -4305,7 +4299,7 @@
           </mc:Choice>
           <mc:Fallback>
             <w:pict>
-              <v:group w14:anchorId="4ADF9BEB" id="Group 2" o:spid="_x0000_s1026" style="position:absolute;margin-left:0;margin-top:10in;width:43.2pt;height:43.2pt;z-index:251600896;mso-left-percent:770;mso-position-horizontal-relative:margin;mso-position-vertical-relative:bottom-margin-area;mso-left-percent:770;mso-width-relative:margin;mso-height-relative:margin" coordorigin="10653,14697" coordsize="864,864" o:gfxdata="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">
+              <v:group w14:anchorId="60F6C3A5" id="Group 2" o:spid="_x0000_s1026" style="position:absolute;margin-left:0;margin-top:10in;width:43.2pt;height:43.2pt;z-index:251600896;mso-left-percent:770;mso-position-horizontal-relative:margin;mso-position-vertical-relative:bottom-margin-area;mso-left-percent:770;mso-width-relative:margin;mso-height-relative:margin" coordorigin="10653,14697" coordsize="864,864" o:gfxdata="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">
                 <v:oval id="Oval 3" o:spid="_x0000_s1027" style="position:absolute;left:10860;top:14898;width:297;height:303;flip:x;visibility:visible;mso-wrap-style:square;v-text-anchor:top" o:gfxdata="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" fillcolor="#fe8637" strokecolor="#fe8637" strokeweight="3pt">
                   <v:stroke linestyle="thinThin"/>
                   <v:shadow color="#1f2f3f" opacity=".5" offset=",3pt"/>
@@ -6383,7 +6377,7 @@
           </mc:Choice>
           <mc:Fallback>
             <w:pict>
-              <v:rect w14:anchorId="48A80FB5" id="Rectangle 313" o:spid="_x0000_s1026" style="position:absolute;margin-left:86.45pt;margin-top:91.1pt;width:112.5pt;height:10.5pt;z-index:251627008;visibility:visible;mso-wrap-style:square;mso-wrap-distance-left:9pt;mso-wrap-distance-top:0;mso-wrap-distance-right:9pt;mso-wrap-distance-bottom:0;mso-position-horizontal:absolute;mso-position-horizontal-relative:text;mso-position-vertical:absolute;mso-position-vertical-relative:text;v-text-anchor:middle" o:gfxdata="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" fillcolor="white [3212]" stroked="f" strokeweight="2pt"/>
+              <v:rect w14:anchorId="7D6DBC21" id="Rectangle 313" o:spid="_x0000_s1026" style="position:absolute;margin-left:86.45pt;margin-top:91.1pt;width:112.5pt;height:10.5pt;z-index:251627008;visibility:visible;mso-wrap-style:square;mso-wrap-distance-left:9pt;mso-wrap-distance-top:0;mso-wrap-distance-right:9pt;mso-wrap-distance-bottom:0;mso-position-horizontal:absolute;mso-position-horizontal-relative:text;mso-position-vertical:absolute;mso-position-vertical-relative:text;v-text-anchor:middle" o:gfxdata="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" fillcolor="white [3212]" stroked="f" strokeweight="2pt"/>
             </w:pict>
           </mc:Fallback>
         </mc:AlternateContent>
@@ -11125,7 +11119,7 @@
           </mc:Choice>
           <mc:Fallback>
             <w:pict>
-              <v:group w14:anchorId="5D8FB0DF" id="Group 334" o:spid="_x0000_s1026" style="position:absolute;margin-left:-7.25pt;margin-top:12.85pt;width:512.35pt;height:549.8pt;z-index:251676160" coordsize="65068,69824" o:gfxdata="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">
+              <v:group w14:anchorId="7B58F2F0" id="Group 334" o:spid="_x0000_s1026" style="position:absolute;margin-left:-7.25pt;margin-top:12.85pt;width:512.35pt;height:549.8pt;z-index:251676160" coordsize="65068,69824" o:gfxdata="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">
                 <v:group id="Group 333" o:spid="_x0000_s1027" style="position:absolute;width:65068;height:69824" coordsize="65068,69824" o:gfxdata="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">
                   <v:group id="Group 323" o:spid="_x0000_s1028" style="position:absolute;width:65068;height:14249" coordsize="65071,14250" o:gfxdata="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">
                     <v:shape id="Picture 309" o:spid="_x0000_s1029" type="#_x0000_t75" style="position:absolute;width:64958;height:14250;visibility:visible;mso-wrap-style:square" o:gfxdata="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">
@@ -12180,7 +12174,7 @@
           </mc:Choice>
           <mc:Fallback>
             <w:pict>
-              <v:group w14:anchorId="2DD75E00" id="Group 339" o:spid="_x0000_s1026" style="position:absolute;margin-left:3.95pt;margin-top:262.5pt;width:496.5pt;height:233.75pt;z-index:251685376" coordsize="63055,29688" o:gfxdata="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">
+              <v:group w14:anchorId="1B1E5CF4" id="Group 339" o:spid="_x0000_s1026" style="position:absolute;margin-left:3.95pt;margin-top:262.5pt;width:496.5pt;height:233.75pt;z-index:251685376" coordsize="63055,29688" o:gfxdata="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">
                 <v:shape id="Picture 341" o:spid="_x0000_s1027" type="#_x0000_t75" style="position:absolute;width:37169;height:29688;visibility:visible;mso-wrap-style:square" o:gfxdata="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">
                   <v:imagedata r:id="rId58" o:title=""/>
                   <v:shadow on="t" color="#333" opacity="42598f" origin="-.5,-.5" offset="2.74397mm,2.74397mm"/>
@@ -12436,7 +12430,7 @@
           </mc:Choice>
           <mc:Fallback>
             <w:pict>
-              <v:group w14:anchorId="0BC81087" id="Group 349" o:spid="_x0000_s1026" style="position:absolute;margin-left:12.2pt;margin-top:12pt;width:323.55pt;height:243.1pt;z-index:251688448" coordsize="41088,30875" o:gfxdata="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">
+              <v:group w14:anchorId="48CEF939" id="Group 349" o:spid="_x0000_s1026" style="position:absolute;margin-left:12.2pt;margin-top:12pt;width:323.55pt;height:243.1pt;z-index:251688448" coordsize="41088,30875" o:gfxdata="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">
                 <v:shape id="Picture 340" o:spid="_x0000_s1027" type="#_x0000_t75" style="position:absolute;width:41088;height:30875;visibility:visible;mso-wrap-style:square" o:gfxdata="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">
                   <v:imagedata r:id="rId63" o:title=""/>
                   <v:path arrowok="t"/>
@@ -14369,7 +14363,7 @@
       <w:rPr>
         <w:noProof/>
       </w:rPr>
-      <w:t>2</w:t>
+      <w:t>1</w:t>
     </w:r>
     <w:r>
       <w:rPr>
@@ -14454,7 +14448,7 @@
         </mc:Choice>
         <mc:Fallback>
           <w:pict>
-            <v:oval w14:anchorId="546900BB" id="Oval 72" o:spid="_x0000_s1026" style="width:7.2pt;height:7.2pt;flip:x;visibility:visible;mso-wrap-style:square;mso-left-percent:-10001;mso-top-percent:-10001;mso-position-horizontal:absolute;mso-position-horizontal-relative:char;mso-position-vertical:absolute;mso-position-vertical-relative:line;mso-left-percent:-10001;mso-top-percent:-10001;v-text-anchor:top" o:gfxdata="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" filled="f" fillcolor="#ff7d26" strokecolor="#0f6fc6 [3204]" strokeweight="3pt">
+            <v:oval w14:anchorId="5AE2DB72" id="Oval 72" o:spid="_x0000_s1026" style="width:7.2pt;height:7.2pt;flip:x;visibility:visible;mso-wrap-style:square;mso-left-percent:-10001;mso-top-percent:-10001;mso-position-horizontal:absolute;mso-position-horizontal-relative:char;mso-position-vertical:absolute;mso-position-vertical-relative:line;mso-left-percent:-10001;mso-top-percent:-10001;v-text-anchor:top" o:gfxdata="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" filled="f" fillcolor="#ff7d26" strokecolor="#0f6fc6 [3204]" strokeweight="3pt">
               <v:stroke linestyle="thinThin"/>
               <v:shadow color="#1f2f3f" opacity=".5" offset=",3pt"/>
               <w10:anchorlock/>
@@ -14601,7 +14595,7 @@
         </mc:Choice>
         <mc:Fallback>
           <w:pict>
-            <v:shapetype w14:anchorId="3235C21B" id="_x0000_t32" coordsize="21600,21600" o:spt="32" o:oned="t" path="m,l21600,21600e" filled="f">
+            <v:shapetype w14:anchorId="1D29069C" id="_x0000_t32" coordsize="21600,21600" o:spt="32" o:oned="t" path="m,l21600,21600e" filled="f">
               <v:path arrowok="t" fillok="f" o:connecttype="none"/>
               <o:lock v:ext="edit" shapetype="t"/>
             </v:shapetype>
@@ -16227,7 +16221,7 @@
     <w:lsdException w:name="Table Web 2" w:semiHidden="1" w:unhideWhenUsed="1"/>
     <w:lsdException w:name="Table Web 3" w:semiHidden="1" w:unhideWhenUsed="1"/>
     <w:lsdException w:name="Balloon Text" w:semiHidden="1" w:unhideWhenUsed="1"/>
-    <w:lsdException w:name="Table Grid" w:semiHidden="1" w:uiPriority="1" w:unhideWhenUsed="1"/>
+    <w:lsdException w:name="Table Grid" w:uiPriority="1"/>
     <w:lsdException w:name="Table Theme" w:semiHidden="1" w:unhideWhenUsed="1"/>
     <w:lsdException w:name="Placeholder Text" w:semiHidden="1"/>
     <w:lsdException w:name="No Spacing" w:uiPriority="1" w:qFormat="1"/>
@@ -17645,7 +17639,7 @@
 </file>
 
 <file path=customXml/itemProps3.xml><?xml version="1.0" encoding="utf-8"?>
-<ds:datastoreItem xmlns:ds="http://schemas.openxmlformats.org/officeDocument/2006/customXml" ds:itemID="{3A206800-CDA5-488C-89F5-60E91424DC5E}">
+<ds:datastoreItem xmlns:ds="http://schemas.openxmlformats.org/officeDocument/2006/customXml" ds:itemID="{CF9FA047-C3C4-4188-91C7-3527FA7CD4AF}">
   <ds:schemaRefs>
     <ds:schemaRef ds:uri="http://schemas.openxmlformats.org/officeDocument/2006/bibliography"/>
   </ds:schemaRefs>

</xml_diff>